<commit_message>
light edits to registration
</commit_message>
<xml_diff>
--- a/Copyright_Registration/Writers_And_Copyright_Registration.docx
+++ b/Copyright_Registration/Writers_And_Copyright_Registration.docx
@@ -2,35 +2,33 @@
 <file path=word/document.xml><?xml version="1.0" encoding="utf-8"?>
 <w:document xmlns:w="http://schemas.openxmlformats.org/wordprocessingml/2006/main" xmlns:m="http://schemas.openxmlformats.org/officeDocument/2006/math" xmlns:r="http://schemas.openxmlformats.org/officeDocument/2006/relationships" xmlns:o="urn:schemas-microsoft-com:office:office" xmlns:v="urn:schemas-microsoft-com:vml" xmlns:w10="urn:schemas-microsoft-com:office:word" xmlns:a="http://schemas.openxmlformats.org/drawingml/2006/main" xmlns:pic="http://schemas.openxmlformats.org/drawingml/2006/picture" xmlns:wp="http://schemas.openxmlformats.org/drawingml/2006/wordprocessingDrawing">
   <w:body>
+    <w:bookmarkStart w:id="50" w:name="copyright-registration"/>
     <w:p>
       <w:pPr>
         <w:pStyle w:val="Heading1"/>
       </w:pPr>
-      <w:bookmarkStart w:id="20" w:name="copyright-registration"/>
       <w:r>
         <w:t xml:space="preserve">Copyright Registration</w:t>
       </w:r>
-      <w:bookmarkEnd w:id="20"/>
-    </w:p>
+    </w:p>
+    <w:bookmarkStart w:id="20" w:name="for-authors-writers"/>
     <w:p>
       <w:pPr>
         <w:pStyle w:val="Heading6"/>
       </w:pPr>
-      <w:bookmarkStart w:id="21" w:name="for-authors-writers"/>
       <w:r>
         <w:t xml:space="preserve">For Authors &amp; Writers</w:t>
       </w:r>
-      <w:bookmarkEnd w:id="21"/>
-    </w:p>
+    </w:p>
+    <w:bookmarkEnd w:id="20"/>
+    <w:bookmarkStart w:id="21" w:name="i-disclaim"/>
     <w:p>
       <w:pPr>
         <w:pStyle w:val="Heading2"/>
       </w:pPr>
-      <w:bookmarkStart w:id="22" w:name="i-disclaim"/>
       <w:r>
         <w:t xml:space="preserve">I Disclaim</w:t>
       </w:r>
-      <w:bookmarkEnd w:id="22"/>
     </w:p>
     <w:p>
       <w:pPr>
@@ -159,15 +157,15 @@
         <w:t xml:space="preserve">Richard Dooling</w:t>
       </w:r>
     </w:p>
+    <w:bookmarkEnd w:id="21"/>
+    <w:bookmarkStart w:id="31" w:name="why-register-the-copyright"/>
     <w:p>
       <w:pPr>
         <w:pStyle w:val="Heading2"/>
       </w:pPr>
-      <w:bookmarkStart w:id="23" w:name="why-register-the-copyright"/>
       <w:r>
         <w:t xml:space="preserve">Why Register the Copyright?</w:t>
       </w:r>
-      <w:bookmarkEnd w:id="23"/>
     </w:p>
     <w:p>
       <w:pPr>
@@ -197,7 +195,7 @@
       <w:r>
         <w:t xml:space="preserve"> </w:t>
       </w:r>
-      <w:hyperlink r:id="rId24">
+      <w:hyperlink r:id="rId22">
         <w:r>
           <w:rPr>
             <w:rStyle w:val="Hyperlink"/>
@@ -232,7 +230,7 @@
       <w:r>
         <w:t xml:space="preserve"> </w:t>
       </w:r>
-      <w:hyperlink r:id="rId25">
+      <w:hyperlink r:id="rId23">
         <w:r>
           <w:rPr>
             <w:rStyle w:val="Hyperlink"/>
@@ -294,22 +292,22 @@
     <w:p>
       <w:pPr>
         <w:numPr>
+          <w:ilvl w:val="0"/>
           <w:numId w:val="1001"/>
+        </w:numPr>
+      </w:pPr>
+      <w:r>
+        <w:t xml:space="preserve">By registering copyright in a work, the author creates a public record of the author’s claim to ownership.</w:t>
+      </w:r>
+    </w:p>
+    <w:p>
+      <w:pPr>
+        <w:numPr>
           <w:ilvl w:val="0"/>
+          <w:numId w:val="1001"/>
         </w:numPr>
       </w:pPr>
       <w:r>
-        <w:t xml:space="preserve">By registering copyright in a work, the author creates a public record of the author’s claim to ownership.</w:t>
-      </w:r>
-    </w:p>
-    <w:p>
-      <w:pPr>
-        <w:numPr>
-          <w:numId w:val="1001"/>
-          <w:ilvl w:val="0"/>
-        </w:numPr>
-      </w:pPr>
-      <w:r>
         <w:t xml:space="preserve">Registration is a prerequisite to suing infringers in federal court.</w:t>
       </w:r>
       <w:r>
@@ -327,7 +325,7 @@
       <w:r>
         <w:t xml:space="preserve"> </w:t>
       </w:r>
-      <w:hyperlink r:id="rId26">
+      <w:hyperlink r:id="rId24">
         <w:r>
           <w:rPr>
             <w:rStyle w:val="Hyperlink"/>
@@ -339,8 +337,8 @@
     <w:p>
       <w:pPr>
         <w:numPr>
+          <w:ilvl w:val="0"/>
           <w:numId w:val="1001"/>
-          <w:ilvl w:val="0"/>
         </w:numPr>
       </w:pPr>
       <w:r>
@@ -371,41 +369,145 @@
     <w:p>
       <w:pPr>
         <w:numPr>
+          <w:ilvl w:val="0"/>
           <w:numId w:val="1001"/>
+        </w:numPr>
+      </w:pPr>
+      <w:r>
+        <w:t xml:space="preserve">Statutory damages, attorneys’ fees, and costs.</w:t>
+      </w:r>
+      <w:r>
+        <w:t xml:space="preserve"> </w:t>
+      </w:r>
+      <w:r>
+        <w:t xml:space="preserve">By registering the work, the author is entitled to statutory damages and attorneys’ fees for infringement.</w:t>
+      </w:r>
+      <w:r>
+        <w:t xml:space="preserve"> </w:t>
+      </w:r>
+      <w:r>
+        <w:t xml:space="preserve">The author of an unregistered, unpublished work, like a screenplay,</w:t>
+      </w:r>
+      <w:r>
+        <w:t xml:space="preserve"> </w:t>
+      </w:r>
+      <w:r>
+        <w:t xml:space="preserve">would not be entitled to statutory damages and attorneys fees for infringemnt.</w:t>
+      </w:r>
+    </w:p>
+    <w:p>
+      <w:pPr>
+        <w:numPr>
           <w:ilvl w:val="0"/>
+          <w:numId w:val="1001"/>
         </w:numPr>
       </w:pPr>
       <w:r>
-        <w:t xml:space="preserve">Statutory damages, attorneys’ fees, and costs.</w:t>
-      </w:r>
-      <w:r>
-        <w:t xml:space="preserve"> </w:t>
-      </w:r>
-      <w:r>
-        <w:t xml:space="preserve">By registering the work, the author is entitled to statutory damages and attorneys’ fees for infringement.</w:t>
-      </w:r>
-      <w:r>
-        <w:t xml:space="preserve"> </w:t>
-      </w:r>
-      <w:r>
-        <w:t xml:space="preserve">The author of an unregistered, unpublished work, like a screenplay,</w:t>
-      </w:r>
-      <w:r>
-        <w:t xml:space="preserve"> </w:t>
-      </w:r>
-      <w:r>
-        <w:t xml:space="preserve">would not be entitled to statutory damages and attorneys fees for infringemnt.</w:t>
+        <w:t xml:space="preserve">Registration allows the author to record the registration with U.S. Customs to protect against the importation of infringing copies into the US.</w:t>
+      </w:r>
+    </w:p>
+    <w:p>
+      <w:pPr>
+        <w:pStyle w:val="FirstParagraph"/>
+      </w:pPr>
+      <w:r>
+        <w:t xml:space="preserve">Of the benefits listed, probably none is more important than statutory damages and attorneys fees.</w:t>
+      </w:r>
+      <w:r>
+        <w:t xml:space="preserve"> </w:t>
+      </w:r>
+      <w:r>
+        <w:t xml:space="preserve">Otherwise an author claiming copyright infringement must prove</w:t>
+      </w:r>
+      <w:r>
+        <w:t xml:space="preserve"> </w:t>
+      </w:r>
+      <w:r>
+        <w:t xml:space="preserve">“</w:t>
+      </w:r>
+      <w:r>
+        <w:t xml:space="preserve">actual damages,</w:t>
+      </w:r>
+      <w:r>
+        <w:t xml:space="preserve">”</w:t>
+      </w:r>
+      <w:r>
+        <w:t xml:space="preserve"> </w:t>
+      </w:r>
+      <w:r>
+        <w:t xml:space="preserve">or prove the</w:t>
+      </w:r>
+      <w:r>
+        <w:t xml:space="preserve"> </w:t>
+      </w:r>
+      <w:r>
+        <w:t xml:space="preserve">“</w:t>
+      </w:r>
+      <w:r>
+        <w:t xml:space="preserve">profits of the infringer that are attributable to the infringement</w:t>
+      </w:r>
+      <w:r>
+        <w:t xml:space="preserve">”</w:t>
+      </w:r>
+    </w:p>
+    <w:bookmarkStart w:id="30" w:name="copyright-statutory-damages"/>
+    <w:p>
+      <w:pPr>
+        <w:pStyle w:val="Heading3"/>
+      </w:pPr>
+      <w:r>
+        <w:t xml:space="preserve">Copyright Statutory Damages</w:t>
+      </w:r>
+    </w:p>
+    <w:bookmarkStart w:id="25" w:name="Xd9192ea68e6c698cdb9971abca9fa730e710280"/>
+    <w:p>
+      <w:pPr>
+        <w:pStyle w:val="Heading6"/>
+      </w:pPr>
+      <w:r>
+        <w:t xml:space="preserve">§ 504. Remedies for infringement: Damages and profits</w:t>
+      </w:r>
+    </w:p>
+    <w:p>
+      <w:pPr>
+        <w:pStyle w:val="FirstParagraph"/>
+      </w:pPr>
+      <w:r>
+        <w:t xml:space="preserve">An infringer of copyright is liable for either:</w:t>
       </w:r>
     </w:p>
     <w:p>
       <w:pPr>
         <w:numPr>
-          <w:numId w:val="1001"/>
           <w:ilvl w:val="0"/>
+          <w:numId w:val="1002"/>
         </w:numPr>
-      </w:pPr>
-      <w:r>
-        <w:t xml:space="preserve">Registration allows the author to record the registration with U.S. Customs to protect against the importation of infringing copies into the US.</w:t>
+        <w:pStyle w:val="Compact"/>
+      </w:pPr>
+      <w:r>
+        <w:t xml:space="preserve">the copyright owner’s actual damages and any additional profits of the infringer; or</w:t>
+      </w:r>
+    </w:p>
+    <w:p>
+      <w:pPr>
+        <w:numPr>
+          <w:ilvl w:val="0"/>
+          <w:numId w:val="1002"/>
+        </w:numPr>
+        <w:pStyle w:val="Compact"/>
+      </w:pPr>
+      <w:r>
+        <w:t xml:space="preserve">statutory damages …</w:t>
+      </w:r>
+    </w:p>
+    <w:bookmarkEnd w:id="25"/>
+    <w:bookmarkStart w:id="29" w:name="actual-damages-versus-statutory-damages"/>
+    <w:p>
+      <w:pPr>
+        <w:pStyle w:val="Heading4"/>
+      </w:pPr>
+      <w:r>
+        <w:t xml:space="preserve">Actual Damages versus Statutory Damages</w:t>
       </w:r>
     </w:p>
     <w:p>
@@ -413,13 +515,7 @@
         <w:pStyle w:val="FirstParagraph"/>
       </w:pPr>
       <w:r>
-        <w:t xml:space="preserve">Of the benefits listed, probably none is more important than statutory damages and attorneys fees.</w:t>
-      </w:r>
-      <w:r>
-        <w:t xml:space="preserve"> </w:t>
-      </w:r>
-      <w:r>
-        <w:t xml:space="preserve">Otherwise an author claiming copyright infringement must prove</w:t>
+        <w:t xml:space="preserve">The author is usually entitled only to</w:t>
       </w:r>
       <w:r>
         <w:t xml:space="preserve"> </w:t>
@@ -428,7 +524,7 @@
         <w:t xml:space="preserve">“</w:t>
       </w:r>
       <w:r>
-        <w:t xml:space="preserve">actual damages,</w:t>
+        <w:t xml:space="preserve">actual damages</w:t>
       </w:r>
       <w:r>
         <w:t xml:space="preserve">”</w:t>
@@ -437,7 +533,7 @@
         <w:t xml:space="preserve"> </w:t>
       </w:r>
       <w:r>
-        <w:t xml:space="preserve">or prove the</w:t>
+        <w:t xml:space="preserve">and</w:t>
       </w:r>
       <w:r>
         <w:t xml:space="preserve"> </w:t>
@@ -451,110 +547,10 @@
       <w:r>
         <w:t xml:space="preserve">”</w:t>
       </w:r>
-    </w:p>
-    <w:p>
-      <w:pPr>
-        <w:pStyle w:val="Heading3"/>
-      </w:pPr>
-      <w:bookmarkStart w:id="27" w:name="copyright-statutory-damages"/>
-      <w:r>
-        <w:t xml:space="preserve">Copyright Statutory Damages</w:t>
-      </w:r>
-      <w:bookmarkEnd w:id="27"/>
-    </w:p>
-    <w:p>
-      <w:pPr>
-        <w:pStyle w:val="Heading6"/>
-      </w:pPr>
-      <w:bookmarkStart w:id="28" w:name="Xd9192ea68e6c698cdb9971abca9fa730e710280"/>
-      <w:r>
-        <w:t xml:space="preserve">§ 504. Remedies for infringement: Damages and profits</w:t>
-      </w:r>
-      <w:bookmarkEnd w:id="28"/>
-    </w:p>
-    <w:p>
-      <w:pPr>
-        <w:pStyle w:val="FirstParagraph"/>
-      </w:pPr>
-      <w:r>
-        <w:t xml:space="preserve">An infringer of copyright is liable for either:</w:t>
-      </w:r>
-    </w:p>
-    <w:p>
-      <w:pPr>
-        <w:pStyle w:val="Compact"/>
-        <w:numPr>
-          <w:numId w:val="1002"/>
-          <w:ilvl w:val="0"/>
-        </w:numPr>
-      </w:pPr>
-      <w:r>
-        <w:t xml:space="preserve">the copyright owner’s actual damages and any additional profits of the infringer; or</w:t>
-      </w:r>
-    </w:p>
-    <w:p>
-      <w:pPr>
-        <w:pStyle w:val="Compact"/>
-        <w:numPr>
-          <w:numId w:val="1002"/>
-          <w:ilvl w:val="0"/>
-        </w:numPr>
-      </w:pPr>
-      <w:r>
-        <w:t xml:space="preserve">statutory damages …</w:t>
-      </w:r>
-    </w:p>
-    <w:p>
-      <w:pPr>
-        <w:pStyle w:val="Heading4"/>
-      </w:pPr>
-      <w:bookmarkStart w:id="29" w:name="actual-damages-versus-statutory-damages"/>
-      <w:r>
-        <w:t xml:space="preserve">Actual Damages versus Statutory Damages</w:t>
-      </w:r>
-      <w:bookmarkEnd w:id="29"/>
-    </w:p>
-    <w:p>
-      <w:pPr>
-        <w:pStyle w:val="FirstParagraph"/>
-      </w:pPr>
-      <w:r>
-        <w:t xml:space="preserve">The author is usually entitled only to</w:t>
-      </w:r>
-      <w:r>
-        <w:t xml:space="preserve"> </w:t>
-      </w:r>
-      <w:r>
-        <w:t xml:space="preserve">“</w:t>
-      </w:r>
-      <w:r>
-        <w:t xml:space="preserve">actual damages</w:t>
-      </w:r>
-      <w:r>
-        <w:t xml:space="preserve">”</w:t>
-      </w:r>
-      <w:r>
-        <w:t xml:space="preserve"> </w:t>
-      </w:r>
-      <w:r>
-        <w:t xml:space="preserve">and</w:t>
-      </w:r>
-      <w:r>
-        <w:t xml:space="preserve"> </w:t>
-      </w:r>
-      <w:r>
-        <w:t xml:space="preserve">“</w:t>
-      </w:r>
-      <w:r>
-        <w:t xml:space="preserve">profits of the infringer that are attributable to the infringement</w:t>
-      </w:r>
-      <w:r>
-        <w:t xml:space="preserve">”</w:t>
-      </w:r>
-      <w:r>
-        <w:t xml:space="preserve"> </w:t>
-      </w:r>
-      <w:hyperlink r:id="rId30">
+      <w:r>
+        <w:t xml:space="preserve"> </w:t>
+      </w:r>
+      <w:hyperlink r:id="rId26">
         <w:r>
           <w:rPr>
             <w:rStyle w:val="Hyperlink"/>
@@ -665,7 +661,7 @@
       <w:r>
         <w:t xml:space="preserve"> </w:t>
       </w:r>
-      <w:hyperlink r:id="rId31">
+      <w:hyperlink r:id="rId27">
         <w:r>
           <w:rPr>
             <w:rStyle w:val="Hyperlink"/>
@@ -687,7 +683,7 @@
       <w:r>
         <w:t xml:space="preserve"> </w:t>
       </w:r>
-      <w:hyperlink r:id="rId32">
+      <w:hyperlink r:id="rId28">
         <w:r>
           <w:rPr>
             <w:rStyle w:val="Hyperlink"/>
@@ -696,15 +692,17 @@
         </w:r>
       </w:hyperlink>
     </w:p>
+    <w:bookmarkEnd w:id="29"/>
+    <w:bookmarkEnd w:id="30"/>
+    <w:bookmarkEnd w:id="31"/>
+    <w:bookmarkStart w:id="49" w:name="the-book-business"/>
     <w:p>
       <w:pPr>
         <w:pStyle w:val="Heading2"/>
       </w:pPr>
-      <w:bookmarkStart w:id="33" w:name="the-book-business"/>
       <w:r>
         <w:t xml:space="preserve">The Book Business</w:t>
       </w:r>
-      <w:bookmarkEnd w:id="33"/>
     </w:p>
     <w:p>
       <w:pPr>
@@ -1011,25 +1009,23 @@
         <w:t xml:space="preserve">but if they do, they too will enjoy the protections outlined below.</w:t>
       </w:r>
     </w:p>
+    <w:bookmarkStart w:id="44" w:name="hollywood"/>
     <w:p>
       <w:pPr>
         <w:pStyle w:val="Heading3"/>
       </w:pPr>
-      <w:bookmarkStart w:id="34" w:name="hollywood"/>
       <w:r>
         <w:t xml:space="preserve">Hollywood</w:t>
       </w:r>
-      <w:bookmarkEnd w:id="34"/>
-    </w:p>
+    </w:p>
+    <w:bookmarkStart w:id="35" w:name="screenplay-copyright-registration"/>
     <w:p>
       <w:pPr>
         <w:pStyle w:val="Heading4"/>
       </w:pPr>
-      <w:bookmarkStart w:id="35" w:name="screenplay-copyright-registration"/>
       <w:r>
         <w:t xml:space="preserve">Screenplay Copyright Registration</w:t>
       </w:r>
-      <w:bookmarkEnd w:id="35"/>
     </w:p>
     <w:p>
       <w:pPr>
@@ -1100,7 +1096,7 @@
       <w:r>
         <w:t xml:space="preserve">(</w:t>
       </w:r>
-      <w:hyperlink r:id="rId36">
+      <w:hyperlink r:id="rId32">
         <w:r>
           <w:rPr>
             <w:rStyle w:val="Hyperlink"/>
@@ -1117,7 +1113,7 @@
       <w:r>
         <w:t xml:space="preserve"> </w:t>
       </w:r>
-      <w:hyperlink r:id="rId37">
+      <w:hyperlink r:id="rId33">
         <w:r>
           <w:rPr>
             <w:rStyle w:val="Hyperlink"/>
@@ -1137,7 +1133,7 @@
       <w:r>
         <w:t xml:space="preserve"> </w:t>
       </w:r>
-      <w:hyperlink r:id="rId38">
+      <w:hyperlink r:id="rId34">
         <w:r>
           <w:rPr>
             <w:rStyle w:val="Hyperlink"/>
@@ -1241,30 +1237,36 @@
         <w:t xml:space="preserve"> </w:t>
       </w:r>
       <w:r>
-        <w:t xml:space="preserve">so that the studios own the copyright and not the writer.</w:t>
-      </w:r>
-      <w:r>
-        <w:t xml:space="preserve"> </w:t>
-      </w:r>
-      <w:r>
-        <w:t xml:space="preserve">That’s okay because writers are usually well-paid in Hollywood,</w:t>
-      </w:r>
-      <w:r>
-        <w:t xml:space="preserve"> </w:t>
-      </w:r>
-      <w:r>
-        <w:t xml:space="preserve">with fringe benefits negotiated by their powerful guilds.</w:t>
-      </w:r>
-    </w:p>
+        <w:t xml:space="preserve">so that the studios own the copyright.</w:t>
+      </w:r>
+      <w:r>
+        <w:t xml:space="preserve"> </w:t>
+      </w:r>
+      <w:r>
+        <w:t xml:space="preserve">The writer gets a fat paycheck, including residuals and benefits</w:t>
+      </w:r>
+      <w:r>
+        <w:t xml:space="preserve"> </w:t>
+      </w:r>
+      <w:r>
+        <w:t xml:space="preserve">negotiated by their powerful guilds,</w:t>
+      </w:r>
+      <w:r>
+        <w:t xml:space="preserve"> </w:t>
+      </w:r>
+      <w:r>
+        <w:t xml:space="preserve">but owns no rights in the works they create.</w:t>
+      </w:r>
+    </w:p>
+    <w:bookmarkEnd w:id="35"/>
+    <w:bookmarkStart w:id="38" w:name="spec-screenplays"/>
     <w:p>
       <w:pPr>
         <w:pStyle w:val="Heading4"/>
       </w:pPr>
-      <w:bookmarkStart w:id="39" w:name="spec-screenplays"/>
       <w:r>
         <w:t xml:space="preserve">Spec Screenplays</w:t>
       </w:r>
-      <w:bookmarkEnd w:id="39"/>
     </w:p>
     <w:p>
       <w:pPr>
@@ -1394,7 +1396,7 @@
       <w:r>
         <w:t xml:space="preserve"> </w:t>
       </w:r>
-      <w:hyperlink r:id="rId40">
+      <w:hyperlink r:id="rId36">
         <w:r>
           <w:rPr>
             <w:rStyle w:val="Hyperlink"/>
@@ -1420,7 +1422,7 @@
       <w:r>
         <w:t xml:space="preserve"> </w:t>
       </w:r>
-      <w:hyperlink r:id="rId41">
+      <w:hyperlink r:id="rId37">
         <w:r>
           <w:rPr>
             <w:rStyle w:val="Hyperlink"/>
@@ -1443,15 +1445,15 @@
         <w:t xml:space="preserve">Why? Because of Section 412 of the Copyright Act. It provides:</w:t>
       </w:r>
     </w:p>
+    <w:bookmarkEnd w:id="38"/>
+    <w:bookmarkStart w:id="40" w:name="X0361586378988fa6afec7acf6687a356e19d326"/>
     <w:p>
       <w:pPr>
         <w:pStyle w:val="Heading4"/>
       </w:pPr>
-      <w:bookmarkStart w:id="42" w:name="X0361586378988fa6afec7acf6687a356e19d326"/>
       <w:r>
         <w:t xml:space="preserve">§ 412. Registration as prerequisite to certain remedies for infringement</w:t>
       </w:r>
-      <w:bookmarkEnd w:id="42"/>
     </w:p>
     <w:p>
       <w:pPr>
@@ -1469,35 +1471,33 @@
     </w:p>
     <w:p>
       <w:pPr>
+        <w:numPr>
+          <w:ilvl w:val="0"/>
+          <w:numId w:val="1003"/>
+        </w:numPr>
         <w:pStyle w:val="Compact"/>
+      </w:pPr>
+      <w:r>
+        <w:t xml:space="preserve">any infringement of copyright in an unpublished work commenced before the effective date of its registration; or</w:t>
+      </w:r>
+    </w:p>
+    <w:p>
+      <w:pPr>
+        <w:numPr>
+          <w:ilvl w:val="0"/>
+          <w:numId w:val="1003"/>
+        </w:numPr>
+        <w:pStyle w:val="Compact"/>
+      </w:pPr>
+      <w:r>
+        <w:t xml:space="preserve">any infringement of copyright commenced after first publication of the work and before the effective date of its registration, unless such registration is made within three months after the first publication of the work.</w:t>
+      </w:r>
+    </w:p>
+    <w:p>
+      <w:pPr>
         <w:pStyle w:val="BlockText"/>
-        <w:numPr>
-          <w:numId w:val="1003"/>
-          <w:ilvl w:val="0"/>
-        </w:numPr>
-      </w:pPr>
-      <w:r>
-        <w:t xml:space="preserve">any infringement of copyright in an unpublished work commenced before the effective date of its registration; or</w:t>
-      </w:r>
-    </w:p>
-    <w:p>
-      <w:pPr>
-        <w:pStyle w:val="Compact"/>
-        <w:pStyle w:val="BlockText"/>
-        <w:numPr>
-          <w:numId w:val="1003"/>
-          <w:ilvl w:val="0"/>
-        </w:numPr>
-      </w:pPr>
-      <w:r>
-        <w:t xml:space="preserve">any infringement of copyright commenced after first publication of the work and before the effective date of its registration, unless such registration is made within three months after the first publication of the work.</w:t>
-      </w:r>
-    </w:p>
-    <w:p>
-      <w:pPr>
-        <w:pStyle w:val="BlockText"/>
-      </w:pPr>
-      <w:hyperlink r:id="rId43">
+      </w:pPr>
+      <w:hyperlink r:id="rId39">
         <w:r>
           <w:rPr>
             <w:rStyle w:val="Hyperlink"/>
@@ -1516,23 +1516,23 @@
     </w:p>
     <w:p>
       <w:pPr>
+        <w:numPr>
+          <w:ilvl w:val="0"/>
+          <w:numId w:val="1004"/>
+        </w:numPr>
         <w:pStyle w:val="Compact"/>
+      </w:pPr>
+      <w:r>
+        <w:t xml:space="preserve">The date the copyright was registered;</w:t>
+      </w:r>
+    </w:p>
+    <w:p>
+      <w:pPr>
         <w:numPr>
+          <w:ilvl w:val="0"/>
           <w:numId w:val="1004"/>
-          <w:ilvl w:val="0"/>
         </w:numPr>
-      </w:pPr>
-      <w:r>
-        <w:t xml:space="preserve">The date the copyright was registered;</w:t>
-      </w:r>
-    </w:p>
-    <w:p>
-      <w:pPr>
         <w:pStyle w:val="Compact"/>
-        <w:numPr>
-          <w:numId w:val="1004"/>
-          <w:ilvl w:val="0"/>
-        </w:numPr>
       </w:pPr>
       <w:r>
         <w:t xml:space="preserve">The date infringement commenced.</w:t>
@@ -1715,15 +1715,15 @@
         <w:t xml:space="preserve">it is too late to obtain statutory damages.</w:t>
       </w:r>
     </w:p>
+    <w:bookmarkEnd w:id="40"/>
+    <w:bookmarkStart w:id="41" w:name="when-is-commencement-of-infringement"/>
     <w:p>
       <w:pPr>
         <w:pStyle w:val="Heading4"/>
       </w:pPr>
-      <w:bookmarkStart w:id="44" w:name="when-is-commencement-of-infringement"/>
       <w:r>
         <w:t xml:space="preserve">When is Commencement of Infringement?</w:t>
       </w:r>
-      <w:bookmarkEnd w:id="44"/>
     </w:p>
     <w:p>
       <w:pPr>
@@ -1842,11 +1842,12 @@
         <w:t xml:space="preserve">not when the rights holder learned of the infringement.</w:t>
       </w:r>
     </w:p>
+    <w:bookmarkEnd w:id="41"/>
+    <w:bookmarkStart w:id="42" w:name="is-a-screenplay-ever-published"/>
     <w:p>
       <w:pPr>
         <w:pStyle w:val="Heading4"/>
       </w:pPr>
-      <w:bookmarkStart w:id="45" w:name="is-a-screenplay-ever-published"/>
       <w:r>
         <w:t xml:space="preserve">Is a Screenplay Ever</w:t>
       </w:r>
@@ -1865,7 +1866,6 @@
       <w:r>
         <w:t xml:space="preserve">?</w:t>
       </w:r>
-      <w:bookmarkEnd w:id="45"/>
     </w:p>
     <w:p>
       <w:pPr>
@@ -2067,15 +2067,15 @@
         <w:t xml:space="preserve">nobody is more adept at hiding profits than Hollywood.</w:t>
       </w:r>
     </w:p>
+    <w:bookmarkEnd w:id="42"/>
+    <w:bookmarkStart w:id="43" w:name="just-do-it-dont-talk-about"/>
     <w:p>
       <w:pPr>
         <w:pStyle w:val="Heading4"/>
       </w:pPr>
-      <w:bookmarkStart w:id="46" w:name="just-do-it-dont-talk-about"/>
       <w:r>
         <w:t xml:space="preserve">Just Do It, Don’t Talk About</w:t>
       </w:r>
-      <w:bookmarkEnd w:id="46"/>
     </w:p>
     <w:p>
       <w:pPr>
@@ -2133,25 +2133,26 @@
         <w:t xml:space="preserve">not registration with the WGA.</w:t>
       </w:r>
     </w:p>
+    <w:bookmarkEnd w:id="43"/>
+    <w:bookmarkEnd w:id="44"/>
+    <w:bookmarkStart w:id="48" w:name="links-to-optional-extra-info"/>
     <w:p>
       <w:pPr>
         <w:pStyle w:val="Heading3"/>
       </w:pPr>
-      <w:bookmarkStart w:id="47" w:name="links-to-optional-extra-info"/>
       <w:r>
         <w:t xml:space="preserve">Links To Optional Extra Info</w:t>
       </w:r>
-      <w:bookmarkEnd w:id="47"/>
-    </w:p>
-    <w:p>
-      <w:pPr>
+    </w:p>
+    <w:p>
+      <w:pPr>
+        <w:numPr>
+          <w:ilvl w:val="0"/>
+          <w:numId w:val="1005"/>
+        </w:numPr>
         <w:pStyle w:val="Compact"/>
-        <w:numPr>
-          <w:numId w:val="1005"/>
-          <w:ilvl w:val="0"/>
-        </w:numPr>
-      </w:pPr>
-      <w:hyperlink r:id="rId38">
+      </w:pPr>
+      <w:hyperlink r:id="rId34">
         <w:r>
           <w:rPr>
             <w:rStyle w:val="Hyperlink"/>
@@ -2165,13 +2166,13 @@
     </w:p>
     <w:p>
       <w:pPr>
+        <w:numPr>
+          <w:ilvl w:val="0"/>
+          <w:numId w:val="1005"/>
+        </w:numPr>
         <w:pStyle w:val="Compact"/>
-        <w:numPr>
-          <w:numId w:val="1005"/>
-          <w:ilvl w:val="0"/>
-        </w:numPr>
-      </w:pPr>
-      <w:hyperlink r:id="rId48">
+      </w:pPr>
+      <w:hyperlink r:id="rId45">
         <w:r>
           <w:rPr>
             <w:rStyle w:val="Hyperlink"/>
@@ -2182,13 +2183,13 @@
     </w:p>
     <w:p>
       <w:pPr>
+        <w:numPr>
+          <w:ilvl w:val="0"/>
+          <w:numId w:val="1005"/>
+        </w:numPr>
         <w:pStyle w:val="Compact"/>
-        <w:numPr>
-          <w:numId w:val="1005"/>
-          <w:ilvl w:val="0"/>
-        </w:numPr>
-      </w:pPr>
-      <w:hyperlink r:id="rId49">
+      </w:pPr>
+      <w:hyperlink r:id="rId46">
         <w:r>
           <w:rPr>
             <w:rStyle w:val="Hyperlink"/>
@@ -2202,13 +2203,13 @@
     </w:p>
     <w:p>
       <w:pPr>
+        <w:numPr>
+          <w:ilvl w:val="0"/>
+          <w:numId w:val="1005"/>
+        </w:numPr>
         <w:pStyle w:val="Compact"/>
-        <w:numPr>
-          <w:numId w:val="1005"/>
-          <w:ilvl w:val="0"/>
-        </w:numPr>
-      </w:pPr>
-      <w:hyperlink r:id="rId41">
+      </w:pPr>
+      <w:hyperlink r:id="rId37">
         <w:r>
           <w:rPr>
             <w:rStyle w:val="Hyperlink"/>
@@ -2219,13 +2220,13 @@
     </w:p>
     <w:p>
       <w:pPr>
+        <w:numPr>
+          <w:ilvl w:val="0"/>
+          <w:numId w:val="1005"/>
+        </w:numPr>
         <w:pStyle w:val="Compact"/>
-        <w:numPr>
-          <w:numId w:val="1005"/>
-          <w:ilvl w:val="0"/>
-        </w:numPr>
-      </w:pPr>
-      <w:hyperlink r:id="rId50">
+      </w:pPr>
+      <w:hyperlink r:id="rId47">
         <w:r>
           <w:rPr>
             <w:rStyle w:val="Hyperlink"/>
@@ -2234,6 +2235,9 @@
         </w:r>
       </w:hyperlink>
     </w:p>
+    <w:bookmarkEnd w:id="48"/>
+    <w:bookmarkEnd w:id="49"/>
+    <w:bookmarkEnd w:id="50"/>
     <w:sectPr/>
   </w:body>
 </w:document>
@@ -2963,7 +2967,7 @@
       <w:rFonts w:asciiTheme="majorHAnsi" w:eastAsiaTheme="majorEastAsia" w:hAnsiTheme="majorHAnsi" w:cstheme="majorBidi"/>
       <w:b/>
       <w:bCs/>
-      <w:color w:val="345A8A" w:themeColor="accent1" w:themeShade="B5"/>
+      <w:color w:val="4F81BD" w:themeColor="accent1"/>
       <w:sz w:val="32"/>
       <w:szCs w:val="32"/>
     </w:rPr>
@@ -2986,8 +2990,8 @@
       <w:b/>
       <w:bCs/>
       <w:color w:val="4F81BD" w:themeColor="accent1"/>
-      <w:sz w:val="32"/>
-      <w:szCs w:val="32"/>
+      <w:sz w:val="28"/>
+      <w:szCs w:val="28"/>
     </w:rPr>
   </w:style>
   <w:style w:type="paragraph" w:styleId="Heading3">
@@ -3008,8 +3012,8 @@
       <w:b/>
       <w:bCs/>
       <w:color w:val="4F81BD" w:themeColor="accent1"/>
-      <w:sz w:val="28"/>
-      <w:szCs w:val="28"/>
+      <w:sz w:val="24"/>
+      <w:szCs w:val="24"/>
     </w:rPr>
   </w:style>
   <w:style w:type="paragraph" w:styleId="Heading4">
@@ -3027,7 +3031,7 @@
     </w:pPr>
     <w:rPr>
       <w:rFonts w:asciiTheme="majorHAnsi" w:eastAsiaTheme="majorEastAsia" w:hAnsiTheme="majorHAnsi" w:cstheme="majorBidi"/>
-      <w:b/>
+      <w:i/>
       <w:bCs/>
       <w:color w:val="4F81BD" w:themeColor="accent1"/>
       <w:sz w:val="24"/>
@@ -3049,7 +3053,6 @@
     </w:pPr>
     <w:rPr>
       <w:rFonts w:asciiTheme="majorHAnsi" w:eastAsiaTheme="majorEastAsia" w:hAnsiTheme="majorHAnsi" w:cstheme="majorBidi"/>
-      <w:i/>
       <w:iCs/>
       <w:color w:val="4F81BD" w:themeColor="accent1"/>
       <w:sz w:val="24"/>
@@ -3145,14 +3148,8 @@
     <w:qFormat/>
     <w:pPr>
       <w:spacing w:before="100" w:after="100"/>
-      <w:ind w:firstLine="0"/>
+      <w:ind w:firstLine="0" w:left="480" w:right="480"/>
     </w:pPr>
-    <w:rPr>
-      <w:rFonts w:asciiTheme="majorHAnsi" w:eastAsiaTheme="majorEastAsia" w:hAnsiTheme="majorHAnsi" w:cstheme="majorBidi"/>
-      <w:bCs/>
-      <w:sz w:val="20"/>
-      <w:szCs w:val="20"/>
-    </w:rPr>
   </w:style>
   <w:style w:type="paragraph" w:styleId="FootnoteText">
     <w:name w:val="Footnote Text"/>
@@ -3245,6 +3242,10 @@
       <w:rFonts w:ascii="Consolas" w:hAnsi="Consolas"/>
       <w:sz w:val="22"/>
     </w:rPr>
+  </w:style>
+  <w:style w:type="character" w:customStyle="1" w:styleId="SectionNumber">
+    <w:name w:val="Section Number"/>
+    <w:basedOn w:val="BodyTextChar"/>
   </w:style>
   <w:style w:type="character" w:styleId="FootnoteReference">
     <w:name w:val="Footnote Reference"/>

</xml_diff>